<commit_message>
Datamining: week 2 added project structure and exercise files.
</commit_message>
<xml_diff>
--- a/Source/3 Data mining/Noter.docx
+++ b/Source/3 Data mining/Noter.docx
@@ -144,7 +144,7 @@
       <w:r>
         <w:rPr>
           <w:noProof/>
-          <w:lang w:eastAsia="da-DK"/>
+          <w:lang w:val="en-US"/>
         </w:rPr>
         <w:drawing>
           <wp:inline distT="0" distB="0" distL="0" distR="0" wp14:anchorId="3DF72385" wp14:editId="4D1A897F">
@@ -188,14 +188,27 @@
         <w:pStyle w:val="Billedtekst"/>
         <w:jc w:val="center"/>
       </w:pPr>
-      <w:fldSimple w:instr=" SEQ Figur \* ARABIC ">
-        <w:r>
-          <w:rPr>
-            <w:noProof/>
-          </w:rPr>
-          <w:t>1</w:t>
-        </w:r>
-      </w:fldSimple>
+      <w:r>
+        <w:fldChar w:fldCharType="begin"/>
+      </w:r>
+      <w:r>
+        <w:instrText xml:space="preserve"> SEQ Figur \* ARABIC </w:instrText>
+      </w:r>
+      <w:r>
+        <w:fldChar w:fldCharType="separate"/>
+      </w:r>
+      <w:r>
+        <w:rPr>
+          <w:noProof/>
+        </w:rPr>
+        <w:t>1</w:t>
+      </w:r>
+      <w:r>
+        <w:rPr>
+          <w:noProof/>
+        </w:rPr>
+        <w:fldChar w:fldCharType="end"/>
+      </w:r>
       <w:r>
         <w:t xml:space="preserve"> Mean</w:t>
       </w:r>
@@ -208,7 +221,7 @@
       <w:r>
         <w:rPr>
           <w:noProof/>
-          <w:lang w:eastAsia="da-DK"/>
+          <w:lang w:val="en-US"/>
         </w:rPr>
         <w:drawing>
           <wp:inline distT="0" distB="0" distL="0" distR="0" wp14:anchorId="07D34F47" wp14:editId="03B196D9">
@@ -584,7 +597,7 @@
       <w:r>
         <w:rPr>
           <w:noProof/>
-          <w:lang w:eastAsia="da-DK"/>
+          <w:lang w:val="en-US"/>
         </w:rPr>
         <w:lastRenderedPageBreak/>
         <w:drawing>
@@ -701,7 +714,7 @@
       <w:r>
         <w:rPr>
           <w:noProof/>
-          <w:lang w:eastAsia="da-DK"/>
+          <w:lang w:val="en-US"/>
         </w:rPr>
         <w:drawing>
           <wp:inline distT="0" distB="0" distL="0" distR="0" wp14:anchorId="3C5A1504" wp14:editId="56D412A2">
@@ -746,8 +759,652 @@
           <w:lang w:val="en-US"/>
         </w:rPr>
       </w:pPr>
+      <w:r>
+        <w:rPr>
+          <w:lang w:val="en-US"/>
+        </w:rPr>
+        <w:br w:type="page"/>
+      </w:r>
+    </w:p>
+    <w:p>
+      <w:pPr>
+        <w:pStyle w:val="Overskrift1"/>
+      </w:pPr>
+      <w:r>
+        <w:lastRenderedPageBreak/>
+        <w:t>Forelæsning</w:t>
+      </w:r>
+    </w:p>
+    <w:p>
+      <w:r>
+        <w:t xml:space="preserve">Hvorfor er “whiskers” på </w:t>
+      </w:r>
+      <w:proofErr w:type="spellStart"/>
+      <w:r>
+        <w:t>boxplot</w:t>
+      </w:r>
+      <w:proofErr w:type="spellEnd"/>
+      <w:r>
+        <w:t xml:space="preserve"> ikke lige lange?</w:t>
+      </w:r>
+    </w:p>
+    <w:p>
+      <w:r>
+        <w:t xml:space="preserve">Histogram bin laves vel fra </w:t>
+      </w:r>
+      <w:proofErr w:type="spellStart"/>
+      <w:r>
+        <w:t>numerical</w:t>
+      </w:r>
+      <w:proofErr w:type="spellEnd"/>
+      <w:r>
+        <w:t xml:space="preserve"> til </w:t>
+      </w:r>
+      <w:proofErr w:type="spellStart"/>
+      <w:r>
+        <w:t>ordinal</w:t>
+      </w:r>
+      <w:proofErr w:type="spellEnd"/>
+      <w:r>
+        <w:t>.</w:t>
+      </w:r>
+    </w:p>
+    <w:p>
+      <w:pPr>
+        <w:pBdr>
+          <w:bottom w:val="single" w:sz="12" w:space="1" w:color="auto"/>
+        </w:pBdr>
+      </w:pPr>
+    </w:p>
+    <w:p>
+      <w:pPr>
+        <w:pStyle w:val="Overskrift2"/>
+      </w:pPr>
+      <w:proofErr w:type="spellStart"/>
+      <w:r>
+        <w:t>Preprocessing</w:t>
+      </w:r>
+      <w:proofErr w:type="spellEnd"/>
+    </w:p>
+    <w:p>
+      <w:pPr>
+        <w:rPr>
+          <w:u w:val="single"/>
+        </w:rPr>
+      </w:pPr>
+      <w:r>
+        <w:rPr>
+          <w:u w:val="single"/>
+        </w:rPr>
+        <w:t xml:space="preserve">Data </w:t>
+      </w:r>
+      <w:proofErr w:type="spellStart"/>
+      <w:r>
+        <w:rPr>
+          <w:u w:val="single"/>
+        </w:rPr>
+        <w:t>cleaning</w:t>
+      </w:r>
+      <w:proofErr w:type="spellEnd"/>
+      <w:r>
+        <w:rPr>
+          <w:u w:val="single"/>
+        </w:rPr>
+        <w:t>.</w:t>
+      </w:r>
+    </w:p>
+    <w:p>
+      <w:r>
+        <w:t>Missing data:</w:t>
+      </w:r>
+    </w:p>
+    <w:p>
+      <w:pPr>
+        <w:pStyle w:val="Listeafsnit"/>
+        <w:numPr>
+          <w:ilvl w:val="0"/>
+          <w:numId w:val="5"/>
+        </w:numPr>
+        <w:rPr>
+          <w:lang w:val="en-US"/>
+        </w:rPr>
+      </w:pPr>
+      <w:r>
+        <w:rPr>
+          <w:lang w:val="en-US"/>
+        </w:rPr>
+        <w:t>Ignore object</w:t>
+      </w:r>
+      <w:r>
+        <w:rPr>
+          <w:lang w:val="en-US"/>
+        </w:rPr>
+        <w:t xml:space="preserve"> (</w:t>
+      </w:r>
+      <w:r>
+        <w:rPr>
+          <w:lang w:val="en-US"/>
+        </w:rPr>
+        <w:t>Might remove important tuples</w:t>
+      </w:r>
+      <w:r>
+        <w:rPr>
+          <w:lang w:val="en-US"/>
+        </w:rPr>
+        <w:t>)</w:t>
+      </w:r>
+    </w:p>
+    <w:p>
+      <w:pPr>
+        <w:pStyle w:val="Listeafsnit"/>
+        <w:numPr>
+          <w:ilvl w:val="0"/>
+          <w:numId w:val="5"/>
+        </w:numPr>
+      </w:pPr>
+      <w:proofErr w:type="spellStart"/>
+      <w:r>
+        <w:t>Fill</w:t>
+      </w:r>
+      <w:proofErr w:type="spellEnd"/>
+      <w:r>
+        <w:t xml:space="preserve"> in </w:t>
+      </w:r>
+      <w:proofErr w:type="spellStart"/>
+      <w:r>
+        <w:t>manually</w:t>
+      </w:r>
+      <w:proofErr w:type="spellEnd"/>
+      <w:r>
+        <w:t xml:space="preserve"> (</w:t>
+      </w:r>
+      <w:proofErr w:type="spellStart"/>
+      <w:r>
+        <w:t>expensive</w:t>
+      </w:r>
+      <w:proofErr w:type="spellEnd"/>
+      <w:r>
+        <w:t>)</w:t>
+      </w:r>
+    </w:p>
+    <w:p>
+      <w:pPr>
+        <w:pStyle w:val="Listeafsnit"/>
+        <w:numPr>
+          <w:ilvl w:val="0"/>
+          <w:numId w:val="5"/>
+        </w:numPr>
+        <w:rPr>
+          <w:lang w:val="en-US"/>
+        </w:rPr>
+      </w:pPr>
+      <w:r>
+        <w:rPr>
+          <w:lang w:val="en-US"/>
+        </w:rPr>
+        <w:t>Global constant</w:t>
+      </w:r>
+      <w:r>
+        <w:rPr>
+          <w:lang w:val="en-US"/>
+        </w:rPr>
+        <w:t xml:space="preserve"> (Be vary of algorithms thinking there’s a pattern with </w:t>
+      </w:r>
+      <w:r>
+        <w:rPr>
+          <w:lang w:val="en-US"/>
+        </w:rPr>
+        <w:t>constants</w:t>
+      </w:r>
+      <w:r>
+        <w:rPr>
+          <w:lang w:val="en-US"/>
+        </w:rPr>
+        <w:t>)</w:t>
+      </w:r>
+    </w:p>
+    <w:p>
+      <w:pPr>
+        <w:pStyle w:val="Listeafsnit"/>
+        <w:numPr>
+          <w:ilvl w:val="0"/>
+          <w:numId w:val="5"/>
+        </w:numPr>
+        <w:rPr>
+          <w:lang w:val="en-US"/>
+        </w:rPr>
+      </w:pPr>
+      <w:r>
+        <w:rPr>
+          <w:lang w:val="en-US"/>
+        </w:rPr>
+        <w:t xml:space="preserve">Tendency measure to </w:t>
+      </w:r>
+      <w:r>
+        <w:rPr>
+          <w:lang w:val="en-US"/>
+        </w:rPr>
+        <w:t>“</w:t>
+      </w:r>
+      <w:r>
+        <w:rPr>
+          <w:lang w:val="en-US"/>
+        </w:rPr>
+        <w:t>best guess”</w:t>
+      </w:r>
+    </w:p>
+    <w:p>
+      <w:pPr>
+        <w:pStyle w:val="Listeafsnit"/>
+        <w:numPr>
+          <w:ilvl w:val="1"/>
+          <w:numId w:val="5"/>
+        </w:numPr>
+        <w:rPr>
+          <w:lang w:val="en-US"/>
+        </w:rPr>
+      </w:pPr>
+      <w:r>
+        <w:rPr>
+          <w:lang w:val="en-US"/>
+        </w:rPr>
+        <w:t>Might introduce bias in the data set.</w:t>
+      </w:r>
+    </w:p>
+    <w:p>
+      <w:pPr>
+        <w:rPr>
+          <w:lang w:val="en-US"/>
+        </w:rPr>
+      </w:pPr>
+      <w:r>
+        <w:rPr>
+          <w:lang w:val="en-US"/>
+        </w:rPr>
+        <w:t>Data smoothing:</w:t>
+      </w:r>
+    </w:p>
+    <w:p>
+      <w:pPr>
+        <w:pStyle w:val="Listeafsnit"/>
+        <w:numPr>
+          <w:ilvl w:val="0"/>
+          <w:numId w:val="6"/>
+        </w:numPr>
+        <w:rPr>
+          <w:lang w:val="en-US"/>
+        </w:rPr>
+      </w:pPr>
+      <w:r>
+        <w:rPr>
+          <w:lang w:val="en-US"/>
+        </w:rPr>
+        <w:t>Remove noise from the data. This is especially relevant in physical measurement.</w:t>
+      </w:r>
+    </w:p>
+    <w:p>
+      <w:pPr>
+        <w:pStyle w:val="Listeafsnit"/>
+        <w:numPr>
+          <w:ilvl w:val="0"/>
+          <w:numId w:val="6"/>
+        </w:numPr>
+        <w:rPr>
+          <w:lang w:val="en-US"/>
+        </w:rPr>
+      </w:pPr>
+      <w:r>
+        <w:rPr>
+          <w:lang w:val="en-US"/>
+        </w:rPr>
+        <w:t xml:space="preserve">Binning values. </w:t>
+      </w:r>
+      <w:proofErr w:type="gramStart"/>
+      <w:r>
+        <w:rPr>
+          <w:lang w:val="en-US"/>
+        </w:rPr>
+        <w:t>AKA</w:t>
+      </w:r>
+      <w:proofErr w:type="gramEnd"/>
+      <w:r>
+        <w:rPr>
+          <w:lang w:val="en-US"/>
+        </w:rPr>
+        <w:t xml:space="preserve"> cluster values alike.</w:t>
+      </w:r>
+    </w:p>
+    <w:p>
+      <w:pPr>
+        <w:pStyle w:val="Listeafsnit"/>
+        <w:numPr>
+          <w:ilvl w:val="1"/>
+          <w:numId w:val="6"/>
+        </w:numPr>
+        <w:rPr>
+          <w:lang w:val="en-US"/>
+        </w:rPr>
+      </w:pPr>
+      <w:r>
+        <w:rPr>
+          <w:lang w:val="en-US"/>
+        </w:rPr>
+        <w:t xml:space="preserve">Types of bins </w:t>
+      </w:r>
+      <w:proofErr w:type="gramStart"/>
+      <w:r>
+        <w:rPr>
+          <w:lang w:val="en-US"/>
+        </w:rPr>
+        <w:t>are:</w:t>
+      </w:r>
+      <w:proofErr w:type="gramEnd"/>
+      <w:r>
+        <w:rPr>
+          <w:lang w:val="en-US"/>
+        </w:rPr>
+        <w:t xml:space="preserve"> bin mean bin medians, bin boundaries.</w:t>
+      </w:r>
+    </w:p>
+    <w:p>
+      <w:pPr>
+        <w:pStyle w:val="Listeafsnit"/>
+        <w:numPr>
+          <w:ilvl w:val="0"/>
+          <w:numId w:val="6"/>
+        </w:numPr>
+        <w:rPr>
+          <w:lang w:val="en-US"/>
+        </w:rPr>
+      </w:pPr>
+      <w:r>
+        <w:rPr>
+          <w:lang w:val="en-US"/>
+        </w:rPr>
+        <w:t>Regression function to smooth data.</w:t>
+      </w:r>
+    </w:p>
+    <w:p>
+      <w:pPr>
+        <w:rPr>
+          <w:lang w:val="en-US"/>
+        </w:rPr>
+      </w:pPr>
+      <w:r>
+        <w:rPr>
+          <w:lang w:val="en-US"/>
+        </w:rPr>
+        <w:t>Outlier analysis:</w:t>
+      </w:r>
+    </w:p>
+    <w:p>
+      <w:pPr>
+        <w:pStyle w:val="Listeafsnit"/>
+        <w:numPr>
+          <w:ilvl w:val="0"/>
+          <w:numId w:val="7"/>
+        </w:numPr>
+        <w:rPr>
+          <w:lang w:val="en-US"/>
+        </w:rPr>
+      </w:pPr>
+      <w:r>
+        <w:rPr>
+          <w:lang w:val="en-US"/>
+        </w:rPr>
+        <w:t>Do cluster analysis to identify the outliers.</w:t>
+      </w:r>
+    </w:p>
+    <w:p>
+      <w:pPr>
+        <w:pStyle w:val="Listeafsnit"/>
+        <w:numPr>
+          <w:ilvl w:val="0"/>
+          <w:numId w:val="7"/>
+        </w:numPr>
+        <w:rPr>
+          <w:lang w:val="en-US"/>
+        </w:rPr>
+      </w:pPr>
+      <w:r>
+        <w:rPr>
+          <w:lang w:val="en-US"/>
+        </w:rPr>
+        <w:t xml:space="preserve">This can be achieved by ex. </w:t>
+      </w:r>
+      <w:proofErr w:type="spellStart"/>
+      <w:r>
+        <w:rPr>
+          <w:lang w:val="en-US"/>
+        </w:rPr>
+        <w:t>Scatterplotting</w:t>
+      </w:r>
+      <w:proofErr w:type="spellEnd"/>
+      <w:r>
+        <w:rPr>
+          <w:lang w:val="en-US"/>
+        </w:rPr>
+        <w:t xml:space="preserve"> the data.</w:t>
+      </w:r>
+    </w:p>
+    <w:p>
+      <w:pPr>
+        <w:rPr>
+          <w:lang w:val="en-US"/>
+        </w:rPr>
+      </w:pPr>
+      <w:r>
+        <w:rPr>
+          <w:lang w:val="en-US"/>
+        </w:rPr>
+        <w:t>Data redundancy:</w:t>
+      </w:r>
+    </w:p>
+    <w:p>
+      <w:pPr>
+        <w:pStyle w:val="Listeafsnit"/>
+        <w:numPr>
+          <w:ilvl w:val="0"/>
+          <w:numId w:val="8"/>
+        </w:numPr>
+        <w:rPr>
+          <w:lang w:val="en-US"/>
+        </w:rPr>
+      </w:pPr>
+      <w:proofErr w:type="spellStart"/>
+      <w:r>
+        <w:rPr>
+          <w:lang w:val="en-US"/>
+        </w:rPr>
+        <w:t>Elimenate</w:t>
+      </w:r>
+      <w:proofErr w:type="spellEnd"/>
+      <w:r>
+        <w:rPr>
+          <w:lang w:val="en-US"/>
+        </w:rPr>
+        <w:t xml:space="preserve"> redundant attribute, ex. If the value of an attribute </w:t>
+      </w:r>
+      <w:proofErr w:type="spellStart"/>
+      <w:r>
+        <w:rPr>
+          <w:lang w:val="en-US"/>
+        </w:rPr>
+        <w:t>cn</w:t>
+      </w:r>
+      <w:proofErr w:type="spellEnd"/>
+      <w:r>
+        <w:rPr>
+          <w:lang w:val="en-US"/>
+        </w:rPr>
+        <w:t xml:space="preserve"> </w:t>
+      </w:r>
+      <w:proofErr w:type="gramStart"/>
+      <w:r>
+        <w:rPr>
+          <w:lang w:val="en-US"/>
+        </w:rPr>
+        <w:t>be</w:t>
+      </w:r>
+      <w:proofErr w:type="gramEnd"/>
+      <w:r>
+        <w:rPr>
+          <w:lang w:val="en-US"/>
+        </w:rPr>
+        <w:t xml:space="preserve"> derived from some other attribute(s).</w:t>
+      </w:r>
+    </w:p>
+    <w:p>
+      <w:pPr>
+        <w:pStyle w:val="Listeafsnit"/>
+        <w:numPr>
+          <w:ilvl w:val="0"/>
+          <w:numId w:val="8"/>
+        </w:numPr>
+        <w:rPr>
+          <w:lang w:val="en-US"/>
+        </w:rPr>
+      </w:pPr>
+      <w:r>
+        <w:rPr>
+          <w:lang w:val="en-US"/>
+        </w:rPr>
+        <w:t>Use visual means like scatterplot/correlation analysis.</w:t>
+      </w:r>
+    </w:p>
+    <w:p>
+      <w:pPr>
+        <w:pStyle w:val="Listeafsnit"/>
+        <w:numPr>
+          <w:ilvl w:val="0"/>
+          <w:numId w:val="8"/>
+        </w:numPr>
+        <w:rPr>
+          <w:lang w:val="en-US"/>
+        </w:rPr>
+      </w:pPr>
+      <w:proofErr w:type="spellStart"/>
+      <w:r>
+        <w:rPr>
+          <w:lang w:val="en-US"/>
+        </w:rPr>
+        <w:t>Nominat</w:t>
+      </w:r>
+      <w:proofErr w:type="spellEnd"/>
+      <w:r>
+        <w:rPr>
+          <w:lang w:val="en-US"/>
+        </w:rPr>
+        <w:t xml:space="preserve"> data =&gt; chi-square.</w:t>
+      </w:r>
+    </w:p>
+    <w:p>
+      <w:pPr>
+        <w:rPr>
+          <w:u w:val="single"/>
+          <w:lang w:val="en-US"/>
+        </w:rPr>
+      </w:pPr>
+      <w:r>
+        <w:rPr>
+          <w:u w:val="single"/>
+          <w:lang w:val="en-US"/>
+        </w:rPr>
+        <w:t>Data integration:</w:t>
+      </w:r>
+    </w:p>
+    <w:p>
+      <w:pPr>
+        <w:rPr>
+          <w:lang w:val="en-US"/>
+        </w:rPr>
+      </w:pPr>
       <w:bookmarkStart w:id="0" w:name="_GoBack"/>
       <w:bookmarkEnd w:id="0"/>
+    </w:p>
+    <w:p>
+      <w:pPr>
+        <w:rPr>
+          <w:lang w:val="en-US"/>
+        </w:rPr>
+      </w:pPr>
+    </w:p>
+    <w:p>
+      <w:pPr>
+        <w:rPr>
+          <w:lang w:val="en-US"/>
+        </w:rPr>
+      </w:pPr>
+      <w:r>
+        <w:rPr>
+          <w:lang w:val="en-US"/>
+        </w:rPr>
+        <w:br w:type="page"/>
+      </w:r>
+    </w:p>
+    <w:p>
+      <w:pPr>
+        <w:rPr>
+          <w:u w:val="single"/>
+          <w:lang w:val="en-US"/>
+        </w:rPr>
+      </w:pPr>
+      <w:r>
+        <w:rPr>
+          <w:u w:val="single"/>
+          <w:lang w:val="en-US"/>
+        </w:rPr>
+        <w:lastRenderedPageBreak/>
+        <w:t>Data transformation:</w:t>
+      </w:r>
+    </w:p>
+    <w:p>
+      <w:pPr>
+        <w:rPr>
+          <w:lang w:val="en-US"/>
+        </w:rPr>
+      </w:pPr>
+      <w:r>
+        <w:rPr>
+          <w:noProof/>
+          <w:lang w:val="en-US"/>
+        </w:rPr>
+        <w:drawing>
+          <wp:inline distT="0" distB="0" distL="0" distR="0" wp14:anchorId="6B96D230" wp14:editId="67066C58">
+            <wp:extent cx="4232482" cy="3135497"/>
+            <wp:effectExtent l="0" t="0" r="0" b="8255"/>
+            <wp:docPr id="5" name="Billede 5"/>
+            <wp:cNvGraphicFramePr>
+              <a:graphicFrameLocks xmlns:a="http://schemas.openxmlformats.org/drawingml/2006/main" noChangeAspect="1"/>
+            </wp:cNvGraphicFramePr>
+            <a:graphic xmlns:a="http://schemas.openxmlformats.org/drawingml/2006/main">
+              <a:graphicData uri="http://schemas.openxmlformats.org/drawingml/2006/picture">
+                <pic:pic xmlns:pic="http://schemas.openxmlformats.org/drawingml/2006/picture">
+                  <pic:nvPicPr>
+                    <pic:cNvPr id="1" name=""/>
+                    <pic:cNvPicPr/>
+                  </pic:nvPicPr>
+                  <pic:blipFill>
+                    <a:blip r:embed="rId9"/>
+                    <a:stretch>
+                      <a:fillRect/>
+                    </a:stretch>
+                  </pic:blipFill>
+                  <pic:spPr>
+                    <a:xfrm>
+                      <a:off x="0" y="0"/>
+                      <a:ext cx="4233677" cy="3136382"/>
+                    </a:xfrm>
+                    <a:prstGeom prst="rect">
+                      <a:avLst/>
+                    </a:prstGeom>
+                  </pic:spPr>
+                </pic:pic>
+              </a:graphicData>
+            </a:graphic>
+          </wp:inline>
+        </w:drawing>
+      </w:r>
     </w:p>
     <w:sectPr>
       <w:pgSz w:w="11906" w:h="16838"/>
@@ -988,6 +1645,119 @@
     </w:lvl>
   </w:abstractNum>
   <w:abstractNum w:abstractNumId="2" w15:restartNumberingAfterBreak="0">
+    <w:nsid w:val="259F0A0F"/>
+    <w:multiLevelType w:val="hybridMultilevel"/>
+    <w:tmpl w:val="2CC84270"/>
+    <w:lvl w:ilvl="0" w:tplc="04090001">
+      <w:start w:val="1"/>
+      <w:numFmt w:val="bullet"/>
+      <w:lvlText w:val=""/>
+      <w:lvlJc w:val="left"/>
+      <w:pPr>
+        <w:ind w:left="720" w:hanging="360"/>
+      </w:pPr>
+      <w:rPr>
+        <w:rFonts w:ascii="Symbol" w:hAnsi="Symbol" w:hint="default"/>
+      </w:rPr>
+    </w:lvl>
+    <w:lvl w:ilvl="1" w:tplc="04090003" w:tentative="1">
+      <w:start w:val="1"/>
+      <w:numFmt w:val="bullet"/>
+      <w:lvlText w:val="o"/>
+      <w:lvlJc w:val="left"/>
+      <w:pPr>
+        <w:ind w:left="1440" w:hanging="360"/>
+      </w:pPr>
+      <w:rPr>
+        <w:rFonts w:ascii="Courier New" w:hAnsi="Courier New" w:cs="Courier New" w:hint="default"/>
+      </w:rPr>
+    </w:lvl>
+    <w:lvl w:ilvl="2" w:tplc="04090005" w:tentative="1">
+      <w:start w:val="1"/>
+      <w:numFmt w:val="bullet"/>
+      <w:lvlText w:val=""/>
+      <w:lvlJc w:val="left"/>
+      <w:pPr>
+        <w:ind w:left="2160" w:hanging="360"/>
+      </w:pPr>
+      <w:rPr>
+        <w:rFonts w:ascii="Wingdings" w:hAnsi="Wingdings" w:hint="default"/>
+      </w:rPr>
+    </w:lvl>
+    <w:lvl w:ilvl="3" w:tplc="04090001" w:tentative="1">
+      <w:start w:val="1"/>
+      <w:numFmt w:val="bullet"/>
+      <w:lvlText w:val=""/>
+      <w:lvlJc w:val="left"/>
+      <w:pPr>
+        <w:ind w:left="2880" w:hanging="360"/>
+      </w:pPr>
+      <w:rPr>
+        <w:rFonts w:ascii="Symbol" w:hAnsi="Symbol" w:hint="default"/>
+      </w:rPr>
+    </w:lvl>
+    <w:lvl w:ilvl="4" w:tplc="04090003" w:tentative="1">
+      <w:start w:val="1"/>
+      <w:numFmt w:val="bullet"/>
+      <w:lvlText w:val="o"/>
+      <w:lvlJc w:val="left"/>
+      <w:pPr>
+        <w:ind w:left="3600" w:hanging="360"/>
+      </w:pPr>
+      <w:rPr>
+        <w:rFonts w:ascii="Courier New" w:hAnsi="Courier New" w:cs="Courier New" w:hint="default"/>
+      </w:rPr>
+    </w:lvl>
+    <w:lvl w:ilvl="5" w:tplc="04090005" w:tentative="1">
+      <w:start w:val="1"/>
+      <w:numFmt w:val="bullet"/>
+      <w:lvlText w:val=""/>
+      <w:lvlJc w:val="left"/>
+      <w:pPr>
+        <w:ind w:left="4320" w:hanging="360"/>
+      </w:pPr>
+      <w:rPr>
+        <w:rFonts w:ascii="Wingdings" w:hAnsi="Wingdings" w:hint="default"/>
+      </w:rPr>
+    </w:lvl>
+    <w:lvl w:ilvl="6" w:tplc="04090001" w:tentative="1">
+      <w:start w:val="1"/>
+      <w:numFmt w:val="bullet"/>
+      <w:lvlText w:val=""/>
+      <w:lvlJc w:val="left"/>
+      <w:pPr>
+        <w:ind w:left="5040" w:hanging="360"/>
+      </w:pPr>
+      <w:rPr>
+        <w:rFonts w:ascii="Symbol" w:hAnsi="Symbol" w:hint="default"/>
+      </w:rPr>
+    </w:lvl>
+    <w:lvl w:ilvl="7" w:tplc="04090003" w:tentative="1">
+      <w:start w:val="1"/>
+      <w:numFmt w:val="bullet"/>
+      <w:lvlText w:val="o"/>
+      <w:lvlJc w:val="left"/>
+      <w:pPr>
+        <w:ind w:left="5760" w:hanging="360"/>
+      </w:pPr>
+      <w:rPr>
+        <w:rFonts w:ascii="Courier New" w:hAnsi="Courier New" w:cs="Courier New" w:hint="default"/>
+      </w:rPr>
+    </w:lvl>
+    <w:lvl w:ilvl="8" w:tplc="04090005" w:tentative="1">
+      <w:start w:val="1"/>
+      <w:numFmt w:val="bullet"/>
+      <w:lvlText w:val=""/>
+      <w:lvlJc w:val="left"/>
+      <w:pPr>
+        <w:ind w:left="6480" w:hanging="360"/>
+      </w:pPr>
+      <w:rPr>
+        <w:rFonts w:ascii="Wingdings" w:hAnsi="Wingdings" w:hint="default"/>
+      </w:rPr>
+    </w:lvl>
+  </w:abstractNum>
+  <w:abstractNum w:abstractNumId="3" w15:restartNumberingAfterBreak="0">
     <w:nsid w:val="28422AA3"/>
     <w:multiLevelType w:val="hybridMultilevel"/>
     <w:tmpl w:val="BC84A36E"/>
@@ -1100,7 +1870,233 @@
       </w:rPr>
     </w:lvl>
   </w:abstractNum>
-  <w:abstractNum w:abstractNumId="3" w15:restartNumberingAfterBreak="0">
+  <w:abstractNum w:abstractNumId="4" w15:restartNumberingAfterBreak="0">
+    <w:nsid w:val="4EC34C7B"/>
+    <w:multiLevelType w:val="hybridMultilevel"/>
+    <w:tmpl w:val="B8EE025C"/>
+    <w:lvl w:ilvl="0" w:tplc="04090001">
+      <w:start w:val="1"/>
+      <w:numFmt w:val="bullet"/>
+      <w:lvlText w:val=""/>
+      <w:lvlJc w:val="left"/>
+      <w:pPr>
+        <w:ind w:left="720" w:hanging="360"/>
+      </w:pPr>
+      <w:rPr>
+        <w:rFonts w:ascii="Symbol" w:hAnsi="Symbol" w:hint="default"/>
+      </w:rPr>
+    </w:lvl>
+    <w:lvl w:ilvl="1" w:tplc="04090003" w:tentative="1">
+      <w:start w:val="1"/>
+      <w:numFmt w:val="bullet"/>
+      <w:lvlText w:val="o"/>
+      <w:lvlJc w:val="left"/>
+      <w:pPr>
+        <w:ind w:left="1440" w:hanging="360"/>
+      </w:pPr>
+      <w:rPr>
+        <w:rFonts w:ascii="Courier New" w:hAnsi="Courier New" w:cs="Courier New" w:hint="default"/>
+      </w:rPr>
+    </w:lvl>
+    <w:lvl w:ilvl="2" w:tplc="04090005" w:tentative="1">
+      <w:start w:val="1"/>
+      <w:numFmt w:val="bullet"/>
+      <w:lvlText w:val=""/>
+      <w:lvlJc w:val="left"/>
+      <w:pPr>
+        <w:ind w:left="2160" w:hanging="360"/>
+      </w:pPr>
+      <w:rPr>
+        <w:rFonts w:ascii="Wingdings" w:hAnsi="Wingdings" w:hint="default"/>
+      </w:rPr>
+    </w:lvl>
+    <w:lvl w:ilvl="3" w:tplc="04090001" w:tentative="1">
+      <w:start w:val="1"/>
+      <w:numFmt w:val="bullet"/>
+      <w:lvlText w:val=""/>
+      <w:lvlJc w:val="left"/>
+      <w:pPr>
+        <w:ind w:left="2880" w:hanging="360"/>
+      </w:pPr>
+      <w:rPr>
+        <w:rFonts w:ascii="Symbol" w:hAnsi="Symbol" w:hint="default"/>
+      </w:rPr>
+    </w:lvl>
+    <w:lvl w:ilvl="4" w:tplc="04090003" w:tentative="1">
+      <w:start w:val="1"/>
+      <w:numFmt w:val="bullet"/>
+      <w:lvlText w:val="o"/>
+      <w:lvlJc w:val="left"/>
+      <w:pPr>
+        <w:ind w:left="3600" w:hanging="360"/>
+      </w:pPr>
+      <w:rPr>
+        <w:rFonts w:ascii="Courier New" w:hAnsi="Courier New" w:cs="Courier New" w:hint="default"/>
+      </w:rPr>
+    </w:lvl>
+    <w:lvl w:ilvl="5" w:tplc="04090005" w:tentative="1">
+      <w:start w:val="1"/>
+      <w:numFmt w:val="bullet"/>
+      <w:lvlText w:val=""/>
+      <w:lvlJc w:val="left"/>
+      <w:pPr>
+        <w:ind w:left="4320" w:hanging="360"/>
+      </w:pPr>
+      <w:rPr>
+        <w:rFonts w:ascii="Wingdings" w:hAnsi="Wingdings" w:hint="default"/>
+      </w:rPr>
+    </w:lvl>
+    <w:lvl w:ilvl="6" w:tplc="04090001" w:tentative="1">
+      <w:start w:val="1"/>
+      <w:numFmt w:val="bullet"/>
+      <w:lvlText w:val=""/>
+      <w:lvlJc w:val="left"/>
+      <w:pPr>
+        <w:ind w:left="5040" w:hanging="360"/>
+      </w:pPr>
+      <w:rPr>
+        <w:rFonts w:ascii="Symbol" w:hAnsi="Symbol" w:hint="default"/>
+      </w:rPr>
+    </w:lvl>
+    <w:lvl w:ilvl="7" w:tplc="04090003" w:tentative="1">
+      <w:start w:val="1"/>
+      <w:numFmt w:val="bullet"/>
+      <w:lvlText w:val="o"/>
+      <w:lvlJc w:val="left"/>
+      <w:pPr>
+        <w:ind w:left="5760" w:hanging="360"/>
+      </w:pPr>
+      <w:rPr>
+        <w:rFonts w:ascii="Courier New" w:hAnsi="Courier New" w:cs="Courier New" w:hint="default"/>
+      </w:rPr>
+    </w:lvl>
+    <w:lvl w:ilvl="8" w:tplc="04090005" w:tentative="1">
+      <w:start w:val="1"/>
+      <w:numFmt w:val="bullet"/>
+      <w:lvlText w:val=""/>
+      <w:lvlJc w:val="left"/>
+      <w:pPr>
+        <w:ind w:left="6480" w:hanging="360"/>
+      </w:pPr>
+      <w:rPr>
+        <w:rFonts w:ascii="Wingdings" w:hAnsi="Wingdings" w:hint="default"/>
+      </w:rPr>
+    </w:lvl>
+  </w:abstractNum>
+  <w:abstractNum w:abstractNumId="5" w15:restartNumberingAfterBreak="0">
+    <w:nsid w:val="5C381C28"/>
+    <w:multiLevelType w:val="hybridMultilevel"/>
+    <w:tmpl w:val="D4EC2144"/>
+    <w:lvl w:ilvl="0" w:tplc="04090001">
+      <w:start w:val="1"/>
+      <w:numFmt w:val="bullet"/>
+      <w:lvlText w:val=""/>
+      <w:lvlJc w:val="left"/>
+      <w:pPr>
+        <w:ind w:left="720" w:hanging="360"/>
+      </w:pPr>
+      <w:rPr>
+        <w:rFonts w:ascii="Symbol" w:hAnsi="Symbol" w:hint="default"/>
+      </w:rPr>
+    </w:lvl>
+    <w:lvl w:ilvl="1" w:tplc="04090003">
+      <w:start w:val="1"/>
+      <w:numFmt w:val="bullet"/>
+      <w:lvlText w:val="o"/>
+      <w:lvlJc w:val="left"/>
+      <w:pPr>
+        <w:ind w:left="1440" w:hanging="360"/>
+      </w:pPr>
+      <w:rPr>
+        <w:rFonts w:ascii="Courier New" w:hAnsi="Courier New" w:cs="Courier New" w:hint="default"/>
+      </w:rPr>
+    </w:lvl>
+    <w:lvl w:ilvl="2" w:tplc="04090005" w:tentative="1">
+      <w:start w:val="1"/>
+      <w:numFmt w:val="bullet"/>
+      <w:lvlText w:val=""/>
+      <w:lvlJc w:val="left"/>
+      <w:pPr>
+        <w:ind w:left="2160" w:hanging="360"/>
+      </w:pPr>
+      <w:rPr>
+        <w:rFonts w:ascii="Wingdings" w:hAnsi="Wingdings" w:hint="default"/>
+      </w:rPr>
+    </w:lvl>
+    <w:lvl w:ilvl="3" w:tplc="04090001" w:tentative="1">
+      <w:start w:val="1"/>
+      <w:numFmt w:val="bullet"/>
+      <w:lvlText w:val=""/>
+      <w:lvlJc w:val="left"/>
+      <w:pPr>
+        <w:ind w:left="2880" w:hanging="360"/>
+      </w:pPr>
+      <w:rPr>
+        <w:rFonts w:ascii="Symbol" w:hAnsi="Symbol" w:hint="default"/>
+      </w:rPr>
+    </w:lvl>
+    <w:lvl w:ilvl="4" w:tplc="04090003" w:tentative="1">
+      <w:start w:val="1"/>
+      <w:numFmt w:val="bullet"/>
+      <w:lvlText w:val="o"/>
+      <w:lvlJc w:val="left"/>
+      <w:pPr>
+        <w:ind w:left="3600" w:hanging="360"/>
+      </w:pPr>
+      <w:rPr>
+        <w:rFonts w:ascii="Courier New" w:hAnsi="Courier New" w:cs="Courier New" w:hint="default"/>
+      </w:rPr>
+    </w:lvl>
+    <w:lvl w:ilvl="5" w:tplc="04090005" w:tentative="1">
+      <w:start w:val="1"/>
+      <w:numFmt w:val="bullet"/>
+      <w:lvlText w:val=""/>
+      <w:lvlJc w:val="left"/>
+      <w:pPr>
+        <w:ind w:left="4320" w:hanging="360"/>
+      </w:pPr>
+      <w:rPr>
+        <w:rFonts w:ascii="Wingdings" w:hAnsi="Wingdings" w:hint="default"/>
+      </w:rPr>
+    </w:lvl>
+    <w:lvl w:ilvl="6" w:tplc="04090001" w:tentative="1">
+      <w:start w:val="1"/>
+      <w:numFmt w:val="bullet"/>
+      <w:lvlText w:val=""/>
+      <w:lvlJc w:val="left"/>
+      <w:pPr>
+        <w:ind w:left="5040" w:hanging="360"/>
+      </w:pPr>
+      <w:rPr>
+        <w:rFonts w:ascii="Symbol" w:hAnsi="Symbol" w:hint="default"/>
+      </w:rPr>
+    </w:lvl>
+    <w:lvl w:ilvl="7" w:tplc="04090003" w:tentative="1">
+      <w:start w:val="1"/>
+      <w:numFmt w:val="bullet"/>
+      <w:lvlText w:val="o"/>
+      <w:lvlJc w:val="left"/>
+      <w:pPr>
+        <w:ind w:left="5760" w:hanging="360"/>
+      </w:pPr>
+      <w:rPr>
+        <w:rFonts w:ascii="Courier New" w:hAnsi="Courier New" w:cs="Courier New" w:hint="default"/>
+      </w:rPr>
+    </w:lvl>
+    <w:lvl w:ilvl="8" w:tplc="04090005" w:tentative="1">
+      <w:start w:val="1"/>
+      <w:numFmt w:val="bullet"/>
+      <w:lvlText w:val=""/>
+      <w:lvlJc w:val="left"/>
+      <w:pPr>
+        <w:ind w:left="6480" w:hanging="360"/>
+      </w:pPr>
+      <w:rPr>
+        <w:rFonts w:ascii="Wingdings" w:hAnsi="Wingdings" w:hint="default"/>
+      </w:rPr>
+    </w:lvl>
+  </w:abstractNum>
+  <w:abstractNum w:abstractNumId="6" w15:restartNumberingAfterBreak="0">
     <w:nsid w:val="6E79656A"/>
     <w:multiLevelType w:val="hybridMultilevel"/>
     <w:tmpl w:val="99F02BDA"/>
@@ -1213,17 +2209,142 @@
       </w:rPr>
     </w:lvl>
   </w:abstractNum>
+  <w:abstractNum w:abstractNumId="7" w15:restartNumberingAfterBreak="0">
+    <w:nsid w:val="751336EA"/>
+    <w:multiLevelType w:val="hybridMultilevel"/>
+    <w:tmpl w:val="EC46FD46"/>
+    <w:lvl w:ilvl="0" w:tplc="04090001">
+      <w:start w:val="1"/>
+      <w:numFmt w:val="bullet"/>
+      <w:lvlText w:val=""/>
+      <w:lvlJc w:val="left"/>
+      <w:pPr>
+        <w:ind w:left="720" w:hanging="360"/>
+      </w:pPr>
+      <w:rPr>
+        <w:rFonts w:ascii="Symbol" w:hAnsi="Symbol" w:hint="default"/>
+      </w:rPr>
+    </w:lvl>
+    <w:lvl w:ilvl="1" w:tplc="04090003">
+      <w:start w:val="1"/>
+      <w:numFmt w:val="bullet"/>
+      <w:lvlText w:val="o"/>
+      <w:lvlJc w:val="left"/>
+      <w:pPr>
+        <w:ind w:left="1440" w:hanging="360"/>
+      </w:pPr>
+      <w:rPr>
+        <w:rFonts w:ascii="Courier New" w:hAnsi="Courier New" w:cs="Courier New" w:hint="default"/>
+      </w:rPr>
+    </w:lvl>
+    <w:lvl w:ilvl="2" w:tplc="04090005" w:tentative="1">
+      <w:start w:val="1"/>
+      <w:numFmt w:val="bullet"/>
+      <w:lvlText w:val=""/>
+      <w:lvlJc w:val="left"/>
+      <w:pPr>
+        <w:ind w:left="2160" w:hanging="360"/>
+      </w:pPr>
+      <w:rPr>
+        <w:rFonts w:ascii="Wingdings" w:hAnsi="Wingdings" w:hint="default"/>
+      </w:rPr>
+    </w:lvl>
+    <w:lvl w:ilvl="3" w:tplc="04090001" w:tentative="1">
+      <w:start w:val="1"/>
+      <w:numFmt w:val="bullet"/>
+      <w:lvlText w:val=""/>
+      <w:lvlJc w:val="left"/>
+      <w:pPr>
+        <w:ind w:left="2880" w:hanging="360"/>
+      </w:pPr>
+      <w:rPr>
+        <w:rFonts w:ascii="Symbol" w:hAnsi="Symbol" w:hint="default"/>
+      </w:rPr>
+    </w:lvl>
+    <w:lvl w:ilvl="4" w:tplc="04090003" w:tentative="1">
+      <w:start w:val="1"/>
+      <w:numFmt w:val="bullet"/>
+      <w:lvlText w:val="o"/>
+      <w:lvlJc w:val="left"/>
+      <w:pPr>
+        <w:ind w:left="3600" w:hanging="360"/>
+      </w:pPr>
+      <w:rPr>
+        <w:rFonts w:ascii="Courier New" w:hAnsi="Courier New" w:cs="Courier New" w:hint="default"/>
+      </w:rPr>
+    </w:lvl>
+    <w:lvl w:ilvl="5" w:tplc="04090005" w:tentative="1">
+      <w:start w:val="1"/>
+      <w:numFmt w:val="bullet"/>
+      <w:lvlText w:val=""/>
+      <w:lvlJc w:val="left"/>
+      <w:pPr>
+        <w:ind w:left="4320" w:hanging="360"/>
+      </w:pPr>
+      <w:rPr>
+        <w:rFonts w:ascii="Wingdings" w:hAnsi="Wingdings" w:hint="default"/>
+      </w:rPr>
+    </w:lvl>
+    <w:lvl w:ilvl="6" w:tplc="04090001" w:tentative="1">
+      <w:start w:val="1"/>
+      <w:numFmt w:val="bullet"/>
+      <w:lvlText w:val=""/>
+      <w:lvlJc w:val="left"/>
+      <w:pPr>
+        <w:ind w:left="5040" w:hanging="360"/>
+      </w:pPr>
+      <w:rPr>
+        <w:rFonts w:ascii="Symbol" w:hAnsi="Symbol" w:hint="default"/>
+      </w:rPr>
+    </w:lvl>
+    <w:lvl w:ilvl="7" w:tplc="04090003" w:tentative="1">
+      <w:start w:val="1"/>
+      <w:numFmt w:val="bullet"/>
+      <w:lvlText w:val="o"/>
+      <w:lvlJc w:val="left"/>
+      <w:pPr>
+        <w:ind w:left="5760" w:hanging="360"/>
+      </w:pPr>
+      <w:rPr>
+        <w:rFonts w:ascii="Courier New" w:hAnsi="Courier New" w:cs="Courier New" w:hint="default"/>
+      </w:rPr>
+    </w:lvl>
+    <w:lvl w:ilvl="8" w:tplc="04090005" w:tentative="1">
+      <w:start w:val="1"/>
+      <w:numFmt w:val="bullet"/>
+      <w:lvlText w:val=""/>
+      <w:lvlJc w:val="left"/>
+      <w:pPr>
+        <w:ind w:left="6480" w:hanging="360"/>
+      </w:pPr>
+      <w:rPr>
+        <w:rFonts w:ascii="Wingdings" w:hAnsi="Wingdings" w:hint="default"/>
+      </w:rPr>
+    </w:lvl>
+  </w:abstractNum>
   <w:num w:numId="1">
-    <w:abstractNumId w:val="3"/>
+    <w:abstractNumId w:val="6"/>
   </w:num>
   <w:num w:numId="2">
     <w:abstractNumId w:val="1"/>
   </w:num>
   <w:num w:numId="3">
-    <w:abstractNumId w:val="2"/>
+    <w:abstractNumId w:val="3"/>
   </w:num>
   <w:num w:numId="4">
     <w:abstractNumId w:val="0"/>
+  </w:num>
+  <w:num w:numId="5">
+    <w:abstractNumId w:val="7"/>
+  </w:num>
+  <w:num w:numId="6">
+    <w:abstractNumId w:val="5"/>
+  </w:num>
+  <w:num w:numId="7">
+    <w:abstractNumId w:val="2"/>
+  </w:num>
+  <w:num w:numId="8">
+    <w:abstractNumId w:val="4"/>
   </w:num>
 </w:numbering>
 </file>
@@ -1622,6 +2743,49 @@
     <w:name w:val="Normal"/>
     <w:qFormat/>
   </w:style>
+  <w:style w:type="paragraph" w:styleId="Overskrift1">
+    <w:name w:val="heading 1"/>
+    <w:basedOn w:val="Normal"/>
+    <w:next w:val="Normal"/>
+    <w:link w:val="Overskrift1Tegn"/>
+    <w:uiPriority w:val="9"/>
+    <w:qFormat/>
+    <w:rsid w:val="00616DB6"/>
+    <w:pPr>
+      <w:keepNext/>
+      <w:keepLines/>
+      <w:spacing w:before="240" w:after="0"/>
+      <w:outlineLvl w:val="0"/>
+    </w:pPr>
+    <w:rPr>
+      <w:rFonts w:asciiTheme="majorHAnsi" w:eastAsiaTheme="majorEastAsia" w:hAnsiTheme="majorHAnsi" w:cstheme="majorBidi"/>
+      <w:color w:val="2E74B5" w:themeColor="accent1" w:themeShade="BF"/>
+      <w:sz w:val="32"/>
+      <w:szCs w:val="32"/>
+    </w:rPr>
+  </w:style>
+  <w:style w:type="paragraph" w:styleId="Overskrift2">
+    <w:name w:val="heading 2"/>
+    <w:basedOn w:val="Normal"/>
+    <w:next w:val="Normal"/>
+    <w:link w:val="Overskrift2Tegn"/>
+    <w:uiPriority w:val="9"/>
+    <w:unhideWhenUsed/>
+    <w:qFormat/>
+    <w:rsid w:val="0055483E"/>
+    <w:pPr>
+      <w:keepNext/>
+      <w:keepLines/>
+      <w:spacing w:before="40" w:after="0"/>
+      <w:outlineLvl w:val="1"/>
+    </w:pPr>
+    <w:rPr>
+      <w:rFonts w:asciiTheme="majorHAnsi" w:eastAsiaTheme="majorEastAsia" w:hAnsiTheme="majorHAnsi" w:cstheme="majorBidi"/>
+      <w:color w:val="2E74B5" w:themeColor="accent1" w:themeShade="BF"/>
+      <w:sz w:val="26"/>
+      <w:szCs w:val="26"/>
+    </w:rPr>
+  </w:style>
   <w:style w:type="character" w:default="1" w:styleId="Standardskrifttypeiafsnit">
     <w:name w:val="Default Paragraph Font"/>
     <w:uiPriority w:val="1"/>
@@ -1677,6 +2841,32 @@
       <w:color w:val="44546A" w:themeColor="text2"/>
       <w:sz w:val="18"/>
       <w:szCs w:val="18"/>
+    </w:rPr>
+  </w:style>
+  <w:style w:type="character" w:customStyle="1" w:styleId="Overskrift1Tegn">
+    <w:name w:val="Overskrift 1 Tegn"/>
+    <w:basedOn w:val="Standardskrifttypeiafsnit"/>
+    <w:link w:val="Overskrift1"/>
+    <w:uiPriority w:val="9"/>
+    <w:rsid w:val="00616DB6"/>
+    <w:rPr>
+      <w:rFonts w:asciiTheme="majorHAnsi" w:eastAsiaTheme="majorEastAsia" w:hAnsiTheme="majorHAnsi" w:cstheme="majorBidi"/>
+      <w:color w:val="2E74B5" w:themeColor="accent1" w:themeShade="BF"/>
+      <w:sz w:val="32"/>
+      <w:szCs w:val="32"/>
+    </w:rPr>
+  </w:style>
+  <w:style w:type="character" w:customStyle="1" w:styleId="Overskrift2Tegn">
+    <w:name w:val="Overskrift 2 Tegn"/>
+    <w:basedOn w:val="Standardskrifttypeiafsnit"/>
+    <w:link w:val="Overskrift2"/>
+    <w:uiPriority w:val="9"/>
+    <w:rsid w:val="0055483E"/>
+    <w:rPr>
+      <w:rFonts w:asciiTheme="majorHAnsi" w:eastAsiaTheme="majorEastAsia" w:hAnsiTheme="majorHAnsi" w:cstheme="majorBidi"/>
+      <w:color w:val="2E74B5" w:themeColor="accent1" w:themeShade="BF"/>
+      <w:sz w:val="26"/>
+      <w:szCs w:val="26"/>
     </w:rPr>
   </w:style>
 </w:styles>

</xml_diff>